<commit_message>
Se Elimino Using Inecesarios
</commit_message>
<xml_diff>
--- a/Documentacion.docx
+++ b/Documentacion.docx
@@ -410,21 +410,7 @@
             <w:rStyle w:val="Hipervnculo"/>
             <w:lang w:val="es-EC"/>
           </w:rPr>
-          <w:t>Sw</w:t>
-        </w:r>
-        <w:r>
-          <w:rPr>
-            <w:rStyle w:val="Hipervnculo"/>
-            <w:lang w:val="es-EC"/>
-          </w:rPr>
-          <w:t>a</w:t>
-        </w:r>
-        <w:r>
-          <w:rPr>
-            <w:rStyle w:val="Hipervnculo"/>
-            <w:lang w:val="es-EC"/>
-          </w:rPr>
-          <w:t>gger</w:t>
+          <w:t>Swagger</w:t>
         </w:r>
         <w:proofErr w:type="spellEnd"/>
       </w:hyperlink>
@@ -541,6 +527,7 @@
     <w:p>
       <w:pPr>
         <w:rPr>
+          <w:u w:val="single"/>
           <w:lang w:val="es-EC"/>
         </w:rPr>
       </w:pPr>

</xml_diff>